<commit_message>
Updated iterations and tabs
</commit_message>
<xml_diff>
--- a/ITLCANGULAR_LabManuals/ANGULAR_MOD03.1.docx
+++ b/ITLCANGULAR_LabManuals/ANGULAR_MOD03.1.docx
@@ -157,11 +157,19 @@
       <w:r>
         <w:t xml:space="preserve">In the </w:t>
       </w:r>
-      <w:r>
-        <w:rPr>
-          <w:b/>
-        </w:rPr>
-        <w:t>NodeJs command prompt</w:t>
+      <w:proofErr w:type="spellStart"/>
+      <w:r>
+        <w:rPr>
+          <w:b/>
+        </w:rPr>
+        <w:t>NodeJs</w:t>
+      </w:r>
+      <w:proofErr w:type="spellEnd"/>
+      <w:r>
+        <w:rPr>
+          <w:b/>
+        </w:rPr>
+        <w:t xml:space="preserve"> command prompt</w:t>
       </w:r>
       <w:r>
         <w:t xml:space="preserve"> navigate to </w:t>
@@ -176,13 +184,7 @@
         <w:rPr>
           <w:b/>
         </w:rPr>
-        <w:t>ITLCANGULAR</w:t>
-      </w:r>
-      <w:r>
-        <w:rPr>
-          <w:b/>
-        </w:rPr>
-        <w:t>\MOD3</w:t>
+        <w:t>ITLCANGULAR\MOD3</w:t>
       </w:r>
       <w:r>
         <w:rPr>
@@ -278,11 +280,19 @@
       <w:r>
         <w:t xml:space="preserve">In the </w:t>
       </w:r>
-      <w:r>
-        <w:rPr>
-          <w:b/>
-        </w:rPr>
-        <w:t>NodeJs command prompt</w:t>
+      <w:proofErr w:type="spellStart"/>
+      <w:r>
+        <w:rPr>
+          <w:b/>
+        </w:rPr>
+        <w:t>NodeJs</w:t>
+      </w:r>
+      <w:proofErr w:type="spellEnd"/>
+      <w:r>
+        <w:rPr>
+          <w:b/>
+        </w:rPr>
+        <w:t xml:space="preserve"> command prompt</w:t>
       </w:r>
       <w:r>
         <w:rPr>
@@ -316,8 +326,17 @@
           <w:rFonts w:cstheme="minorHAnsi"/>
           <w:b/>
         </w:rPr>
-        <w:t>&gt;ng new LaptopWebApplication</w:t>
-      </w:r>
+        <w:t xml:space="preserve">&gt;ng new </w:t>
+      </w:r>
+      <w:proofErr w:type="spellStart"/>
+      <w:r>
+        <w:rPr>
+          <w:rFonts w:cstheme="minorHAnsi"/>
+          <w:b/>
+        </w:rPr>
+        <w:t>LaptopWebApplication</w:t>
+      </w:r>
+      <w:proofErr w:type="spellEnd"/>
     </w:p>
     <w:p>
       <w:pPr>
@@ -366,18 +385,42 @@
         </w:rPr>
         <w:t xml:space="preserve">In the </w:t>
       </w:r>
-      <w:r>
-        <w:rPr>
-          <w:rFonts w:cstheme="minorHAnsi"/>
-          <w:b/>
-        </w:rPr>
-        <w:t xml:space="preserve">NodeJs command prompt </w:t>
-      </w:r>
-      <w:r>
-        <w:rPr>
-          <w:rFonts w:cstheme="minorHAnsi"/>
-        </w:rPr>
-        <w:t xml:space="preserve"> navigate inside the project by </w:t>
+      <w:proofErr w:type="spellStart"/>
+      <w:r>
+        <w:rPr>
+          <w:rFonts w:cstheme="minorHAnsi"/>
+          <w:b/>
+        </w:rPr>
+        <w:t>NodeJs</w:t>
+      </w:r>
+      <w:proofErr w:type="spellEnd"/>
+      <w:r>
+        <w:rPr>
+          <w:rFonts w:cstheme="minorHAnsi"/>
+          <w:b/>
+        </w:rPr>
+        <w:t xml:space="preserve"> command </w:t>
+      </w:r>
+      <w:proofErr w:type="gramStart"/>
+      <w:r>
+        <w:rPr>
+          <w:rFonts w:cstheme="minorHAnsi"/>
+          <w:b/>
+        </w:rPr>
+        <w:t xml:space="preserve">prompt </w:t>
+      </w:r>
+      <w:r>
+        <w:rPr>
+          <w:rFonts w:cstheme="minorHAnsi"/>
+        </w:rPr>
+        <w:t xml:space="preserve"> navigate</w:t>
+      </w:r>
+      <w:proofErr w:type="gramEnd"/>
+      <w:r>
+        <w:rPr>
+          <w:rFonts w:cstheme="minorHAnsi"/>
+        </w:rPr>
+        <w:t xml:space="preserve"> inside the project by </w:t>
       </w:r>
       <w:r>
         <w:rPr>
@@ -405,8 +448,17 @@
           <w:rFonts w:cstheme="minorHAnsi"/>
           <w:b/>
         </w:rPr>
-        <w:t>&gt;cd LaptopWebApplication</w:t>
-      </w:r>
+        <w:t xml:space="preserve">&gt;cd </w:t>
+      </w:r>
+      <w:proofErr w:type="spellStart"/>
+      <w:r>
+        <w:rPr>
+          <w:rFonts w:cstheme="minorHAnsi"/>
+          <w:b/>
+        </w:rPr>
+        <w:t>LaptopWebApplication</w:t>
+      </w:r>
+      <w:proofErr w:type="spellEnd"/>
     </w:p>
     <w:p>
       <w:pPr>
@@ -592,8 +644,17 @@
           <w:rFonts w:cstheme="minorHAnsi"/>
           <w:b/>
         </w:rPr>
-        <w:t>Starter\Exercise 1\LaptopWebApplication</w:t>
-      </w:r>
+        <w:t>Starter\Exercise 1\</w:t>
+      </w:r>
+      <w:proofErr w:type="spellStart"/>
+      <w:r>
+        <w:rPr>
+          <w:rFonts w:cstheme="minorHAnsi"/>
+          <w:b/>
+        </w:rPr>
+        <w:t>LaptopWebApplication</w:t>
+      </w:r>
+      <w:proofErr w:type="spellEnd"/>
       <w:r>
         <w:rPr>
           <w:rFonts w:cstheme="minorHAnsi"/>
@@ -684,7 +745,23 @@
           <w:rFonts w:cstheme="minorHAnsi"/>
           <w:b/>
         </w:rPr>
-        <w:t>&gt;npm install - -save bootstrap</w:t>
+        <w:t>&gt;</w:t>
+      </w:r>
+      <w:proofErr w:type="spellStart"/>
+      <w:r>
+        <w:rPr>
+          <w:rFonts w:cstheme="minorHAnsi"/>
+          <w:b/>
+        </w:rPr>
+        <w:t>npm</w:t>
+      </w:r>
+      <w:proofErr w:type="spellEnd"/>
+      <w:r>
+        <w:rPr>
+          <w:rFonts w:cstheme="minorHAnsi"/>
+          <w:b/>
+        </w:rPr>
+        <w:t xml:space="preserve"> install - -save bootstrap</w:t>
       </w:r>
     </w:p>
     <w:p>
@@ -734,7 +811,16 @@
           <w:rFonts w:cstheme="minorHAnsi"/>
           <w:b/>
         </w:rPr>
-        <w:t xml:space="preserve"> Explorer</w:t>
+        <w:t xml:space="preserve"> </w:t>
+      </w:r>
+      <w:proofErr w:type="spellStart"/>
+      <w:proofErr w:type="gramStart"/>
+      <w:r>
+        <w:rPr>
+          <w:rFonts w:cstheme="minorHAnsi"/>
+          <w:b/>
+        </w:rPr>
+        <w:t>Explorer</w:t>
       </w:r>
       <w:r>
         <w:rPr>
@@ -747,8 +833,17 @@
         <w:rPr>
           <w:rFonts w:cstheme="minorHAnsi"/>
         </w:rPr>
-        <w:t xml:space="preserve">expand </w:t>
-      </w:r>
+        <w:t>expand</w:t>
+      </w:r>
+      <w:proofErr w:type="spellEnd"/>
+      <w:proofErr w:type="gramEnd"/>
+      <w:r>
+        <w:rPr>
+          <w:rFonts w:cstheme="minorHAnsi"/>
+        </w:rPr>
+        <w:t xml:space="preserve"> </w:t>
+      </w:r>
+      <w:proofErr w:type="spellStart"/>
       <w:r>
         <w:rPr>
           <w:rFonts w:cstheme="minorHAnsi"/>
@@ -756,6 +851,7 @@
         </w:rPr>
         <w:t>src</w:t>
       </w:r>
+      <w:proofErr w:type="spellEnd"/>
       <w:r>
         <w:rPr>
           <w:rFonts w:cstheme="minorHAnsi"/>
@@ -879,7 +975,55 @@
           <w:rFonts w:cstheme="minorHAnsi"/>
           <w:b/>
         </w:rPr>
-        <w:t>@import “../node_modules/bootstrap/dist/css/bootstrap.min.css”</w:t>
+        <w:t>@import “../</w:t>
+      </w:r>
+      <w:proofErr w:type="spellStart"/>
+      <w:r>
+        <w:rPr>
+          <w:rFonts w:cstheme="minorHAnsi"/>
+          <w:b/>
+        </w:rPr>
+        <w:t>node_modules</w:t>
+      </w:r>
+      <w:proofErr w:type="spellEnd"/>
+      <w:r>
+        <w:rPr>
+          <w:rFonts w:cstheme="minorHAnsi"/>
+          <w:b/>
+        </w:rPr>
+        <w:t>/bootstrap/</w:t>
+      </w:r>
+      <w:proofErr w:type="spellStart"/>
+      <w:r>
+        <w:rPr>
+          <w:rFonts w:cstheme="minorHAnsi"/>
+          <w:b/>
+        </w:rPr>
+        <w:t>dist</w:t>
+      </w:r>
+      <w:proofErr w:type="spellEnd"/>
+      <w:r>
+        <w:rPr>
+          <w:rFonts w:cstheme="minorHAnsi"/>
+          <w:b/>
+        </w:rPr>
+        <w:t>/</w:t>
+      </w:r>
+      <w:proofErr w:type="spellStart"/>
+      <w:r>
+        <w:rPr>
+          <w:rFonts w:cstheme="minorHAnsi"/>
+          <w:b/>
+        </w:rPr>
+        <w:t>css</w:t>
+      </w:r>
+      <w:proofErr w:type="spellEnd"/>
+      <w:r>
+        <w:rPr>
+          <w:rFonts w:cstheme="minorHAnsi"/>
+          <w:b/>
+        </w:rPr>
+        <w:t>/bootstrap.min.css”</w:t>
       </w:r>
     </w:p>
     <w:p>
@@ -970,6 +1114,7 @@
         </w:rPr>
         <w:t xml:space="preserve">under </w:t>
       </w:r>
+      <w:proofErr w:type="spellStart"/>
       <w:r>
         <w:rPr>
           <w:rFonts w:cstheme="minorHAnsi"/>
@@ -977,6 +1122,7 @@
         </w:rPr>
         <w:t>src</w:t>
       </w:r>
+      <w:proofErr w:type="spellEnd"/>
       <w:r>
         <w:rPr>
           <w:rFonts w:cstheme="minorHAnsi"/>
@@ -1031,7 +1177,23 @@
           <w:rFonts w:cstheme="minorHAnsi"/>
           <w:b/>
         </w:rPr>
-        <w:t>&lt;title&gt;LaptopWebApplication&lt;/title&gt;</w:t>
+        <w:t>&lt;title&gt;</w:t>
+      </w:r>
+      <w:proofErr w:type="spellStart"/>
+      <w:r>
+        <w:rPr>
+          <w:rFonts w:cstheme="minorHAnsi"/>
+          <w:b/>
+        </w:rPr>
+        <w:t>LaptopWebApplication</w:t>
+      </w:r>
+      <w:proofErr w:type="spellEnd"/>
+      <w:r>
+        <w:rPr>
+          <w:rFonts w:cstheme="minorHAnsi"/>
+          <w:b/>
+        </w:rPr>
+        <w:t>&lt;/title&gt;</w:t>
       </w:r>
     </w:p>
     <w:p>
@@ -1150,6 +1312,7 @@
         </w:rPr>
         <w:t xml:space="preserve">under </w:t>
       </w:r>
+      <w:proofErr w:type="spellStart"/>
       <w:r>
         <w:rPr>
           <w:rFonts w:cstheme="minorHAnsi"/>
@@ -1157,6 +1320,7 @@
         </w:rPr>
         <w:t>src</w:t>
       </w:r>
+      <w:proofErr w:type="spellEnd"/>
       <w:r>
         <w:rPr>
           <w:rFonts w:cstheme="minorHAnsi"/>
@@ -1278,7 +1442,32 @@
           <w:b/>
         </w:rPr>
         <w:tab/>
-        <w:t>&lt;h1 class=”jumbotron”&gt; Welcome to ABC Laptop Store&lt;/h1&gt;</w:t>
+        <w:t>&lt;h1 class</w:t>
+      </w:r>
+      <w:proofErr w:type="gramStart"/>
+      <w:r>
+        <w:rPr>
+          <w:rFonts w:cstheme="minorHAnsi"/>
+          <w:b/>
+        </w:rPr>
+        <w:t>=”</w:t>
+      </w:r>
+      <w:proofErr w:type="spellStart"/>
+      <w:r>
+        <w:rPr>
+          <w:rFonts w:cstheme="minorHAnsi"/>
+          <w:b/>
+        </w:rPr>
+        <w:t>jumbotron</w:t>
+      </w:r>
+      <w:proofErr w:type="spellEnd"/>
+      <w:proofErr w:type="gramEnd"/>
+      <w:r>
+        <w:rPr>
+          <w:rFonts w:cstheme="minorHAnsi"/>
+          <w:b/>
+        </w:rPr>
+        <w:t>”&gt; Welcome to ABC Laptop Store&lt;/h1&gt;</w:t>
       </w:r>
     </w:p>
     <w:p>
@@ -1389,7 +1578,35 @@
         <w:rPr>
           <w:rFonts w:cstheme="minorHAnsi"/>
         </w:rPr>
-        <w:t xml:space="preserve"> Press ctrl+A then ctrl+C.</w:t>
+        <w:t xml:space="preserve"> Press </w:t>
+      </w:r>
+      <w:proofErr w:type="spellStart"/>
+      <w:r>
+        <w:rPr>
+          <w:rFonts w:cstheme="minorHAnsi"/>
+        </w:rPr>
+        <w:t>ctrl+A</w:t>
+      </w:r>
+      <w:proofErr w:type="spellEnd"/>
+      <w:r>
+        <w:rPr>
+          <w:rFonts w:cstheme="minorHAnsi"/>
+        </w:rPr>
+        <w:t xml:space="preserve"> then </w:t>
+      </w:r>
+      <w:proofErr w:type="spellStart"/>
+      <w:r>
+        <w:rPr>
+          <w:rFonts w:cstheme="minorHAnsi"/>
+        </w:rPr>
+        <w:t>ctrl+C</w:t>
+      </w:r>
+      <w:proofErr w:type="spellEnd"/>
+      <w:r>
+        <w:rPr>
+          <w:rFonts w:cstheme="minorHAnsi"/>
+        </w:rPr>
+        <w:t>.</w:t>
       </w:r>
     </w:p>
     <w:p>
@@ -1422,6 +1639,7 @@
         </w:rPr>
         <w:t xml:space="preserve">under </w:t>
       </w:r>
+      <w:proofErr w:type="spellStart"/>
       <w:r>
         <w:rPr>
           <w:rFonts w:cstheme="minorHAnsi"/>
@@ -1429,6 +1647,7 @@
         </w:rPr>
         <w:t>src</w:t>
       </w:r>
+      <w:proofErr w:type="spellEnd"/>
       <w:r>
         <w:rPr>
           <w:rFonts w:cstheme="minorHAnsi"/>
@@ -1442,6 +1661,8 @@
         </w:rPr>
         <w:t xml:space="preserve"> folder click the </w:t>
       </w:r>
+      <w:proofErr w:type="spellStart"/>
+      <w:proofErr w:type="gramStart"/>
       <w:r>
         <w:rPr>
           <w:rFonts w:cstheme="minorHAnsi"/>
@@ -1449,6 +1670,7 @@
         </w:rPr>
         <w:t>app.component</w:t>
       </w:r>
+      <w:proofErr w:type="gramEnd"/>
       <w:r>
         <w:rPr>
           <w:rFonts w:cstheme="minorHAnsi"/>
@@ -1461,7 +1683,15 @@
           <w:rFonts w:cstheme="minorHAnsi"/>
           <w:b/>
         </w:rPr>
-        <w:t>ts.</w:t>
+        <w:t>ts</w:t>
+      </w:r>
+      <w:proofErr w:type="spellEnd"/>
+      <w:r>
+        <w:rPr>
+          <w:rFonts w:cstheme="minorHAnsi"/>
+          <w:b/>
+        </w:rPr>
+        <w:t>.</w:t>
       </w:r>
     </w:p>
     <w:p>
@@ -1481,13 +1711,24 @@
         </w:rPr>
         <w:t xml:space="preserve">In the </w:t>
       </w:r>
-      <w:r>
-        <w:rPr>
-          <w:rFonts w:cstheme="minorHAnsi"/>
-          <w:b/>
-        </w:rPr>
-        <w:t>app.component.ts</w:t>
-      </w:r>
+      <w:proofErr w:type="spellStart"/>
+      <w:proofErr w:type="gramStart"/>
+      <w:r>
+        <w:rPr>
+          <w:rFonts w:cstheme="minorHAnsi"/>
+          <w:b/>
+        </w:rPr>
+        <w:t>app.component</w:t>
+      </w:r>
+      <w:proofErr w:type="gramEnd"/>
+      <w:r>
+        <w:rPr>
+          <w:rFonts w:cstheme="minorHAnsi"/>
+          <w:b/>
+        </w:rPr>
+        <w:t>.ts</w:t>
+      </w:r>
+      <w:proofErr w:type="spellEnd"/>
       <w:r>
         <w:rPr>
           <w:rFonts w:cstheme="minorHAnsi"/>
@@ -1529,6 +1770,7 @@
         </w:rPr>
         <w:t xml:space="preserve">After the located code paste the copied code from data.txt. </w:t>
       </w:r>
+      <w:proofErr w:type="spellStart"/>
       <w:r>
         <w:rPr>
           <w:rFonts w:cstheme="minorHAnsi"/>
@@ -1536,6 +1778,7 @@
         </w:rPr>
         <w:t>ctrl+V</w:t>
       </w:r>
+      <w:proofErr w:type="spellEnd"/>
     </w:p>
     <w:p>
       <w:pPr>
@@ -1554,13 +1797,24 @@
         </w:rPr>
         <w:t xml:space="preserve">In the </w:t>
       </w:r>
-      <w:r>
-        <w:rPr>
-          <w:rFonts w:cstheme="minorHAnsi"/>
-          <w:b/>
-        </w:rPr>
-        <w:t>app.component.ts</w:t>
-      </w:r>
+      <w:proofErr w:type="spellStart"/>
+      <w:proofErr w:type="gramStart"/>
+      <w:r>
+        <w:rPr>
+          <w:rFonts w:cstheme="minorHAnsi"/>
+          <w:b/>
+        </w:rPr>
+        <w:t>app.component</w:t>
+      </w:r>
+      <w:proofErr w:type="gramEnd"/>
+      <w:r>
+        <w:rPr>
+          <w:rFonts w:cstheme="minorHAnsi"/>
+          <w:b/>
+        </w:rPr>
+        <w:t>.ts</w:t>
+      </w:r>
+      <w:proofErr w:type="spellEnd"/>
       <w:r>
         <w:rPr>
           <w:rFonts w:cstheme="minorHAnsi"/>
@@ -1610,12 +1864,21 @@
           <w:b/>
         </w:rPr>
       </w:pPr>
-      <w:r>
-        <w:rPr>
-          <w:rFonts w:cstheme="minorHAnsi"/>
-          <w:b/>
-        </w:rPr>
-        <w:t>constructor(){</w:t>
+      <w:proofErr w:type="gramStart"/>
+      <w:r>
+        <w:rPr>
+          <w:rFonts w:cstheme="minorHAnsi"/>
+          <w:b/>
+        </w:rPr>
+        <w:t>constructor(</w:t>
+      </w:r>
+      <w:proofErr w:type="gramEnd"/>
+      <w:r>
+        <w:rPr>
+          <w:rFonts w:cstheme="minorHAnsi"/>
+          <w:b/>
+        </w:rPr>
+        <w:t>){</w:t>
       </w:r>
     </w:p>
     <w:p>
@@ -1639,7 +1902,25 @@
           <w:b/>
         </w:rPr>
         <w:tab/>
-        <w:t>console.log(this.laptops);</w:t>
+        <w:t>console.log(</w:t>
+      </w:r>
+      <w:proofErr w:type="spellStart"/>
+      <w:proofErr w:type="gramStart"/>
+      <w:r>
+        <w:rPr>
+          <w:rFonts w:cstheme="minorHAnsi"/>
+          <w:b/>
+        </w:rPr>
+        <w:t>this.laptops</w:t>
+      </w:r>
+      <w:proofErr w:type="spellEnd"/>
+      <w:proofErr w:type="gramEnd"/>
+      <w:r>
+        <w:rPr>
+          <w:rFonts w:cstheme="minorHAnsi"/>
+          <w:b/>
+        </w:rPr>
+        <w:t>);</w:t>
       </w:r>
     </w:p>
     <w:p>
@@ -1800,11 +2081,19 @@
         </w:rPr>
         <w:t xml:space="preserve">Node.JS command prompt </w:t>
       </w:r>
-      <w:r>
-        <w:rPr>
-          <w:rFonts w:cstheme="minorHAnsi"/>
-        </w:rPr>
-        <w:t xml:space="preserve">build the project by </w:t>
+      <w:proofErr w:type="gramStart"/>
+      <w:r>
+        <w:rPr>
+          <w:rFonts w:cstheme="minorHAnsi"/>
+        </w:rPr>
+        <w:t>build</w:t>
+      </w:r>
+      <w:proofErr w:type="gramEnd"/>
+      <w:r>
+        <w:rPr>
+          <w:rFonts w:cstheme="minorHAnsi"/>
+        </w:rPr>
+        <w:t xml:space="preserve"> the project by </w:t>
       </w:r>
       <w:r>
         <w:rPr>
@@ -1870,7 +2159,21 @@
         <w:rPr>
           <w:rFonts w:cstheme="minorHAnsi"/>
         </w:rPr>
-        <w:t>then browse the following url.</w:t>
+        <w:t xml:space="preserve">then browse the following </w:t>
+      </w:r>
+      <w:proofErr w:type="spellStart"/>
+      <w:r>
+        <w:rPr>
+          <w:rFonts w:cstheme="minorHAnsi"/>
+        </w:rPr>
+        <w:t>url</w:t>
+      </w:r>
+      <w:proofErr w:type="spellEnd"/>
+      <w:r>
+        <w:rPr>
+          <w:rFonts w:cstheme="minorHAnsi"/>
+        </w:rPr>
+        <w:t>.</w:t>
       </w:r>
     </w:p>
     <w:p>
@@ -2109,12 +2412,21 @@
         </w:rPr>
         <w:t xml:space="preserve">In the </w:t>
       </w:r>
-      <w:r>
-        <w:rPr>
-          <w:rFonts w:cstheme="minorHAnsi"/>
-          <w:b/>
-        </w:rPr>
-        <w:t xml:space="preserve">NodeJS command prompt </w:t>
+      <w:proofErr w:type="spellStart"/>
+      <w:r>
+        <w:rPr>
+          <w:rFonts w:cstheme="minorHAnsi"/>
+          <w:b/>
+        </w:rPr>
+        <w:t>NodeJS</w:t>
+      </w:r>
+      <w:proofErr w:type="spellEnd"/>
+      <w:r>
+        <w:rPr>
+          <w:rFonts w:cstheme="minorHAnsi"/>
+          <w:b/>
+        </w:rPr>
+        <w:t xml:space="preserve"> command prompt </w:t>
       </w:r>
       <w:r>
         <w:rPr>
@@ -2391,7 +2703,23 @@
           <w:rFonts w:cstheme="minorHAnsi"/>
           <w:b/>
         </w:rPr>
-        <w:t xml:space="preserve">Starter\Exercise 2\LaptopWebApplication </w:t>
+        <w:t>Starter\Exercise 2\</w:t>
+      </w:r>
+      <w:proofErr w:type="spellStart"/>
+      <w:r>
+        <w:rPr>
+          <w:rFonts w:cstheme="minorHAnsi"/>
+          <w:b/>
+        </w:rPr>
+        <w:t>LaptopWebApplication</w:t>
+      </w:r>
+      <w:proofErr w:type="spellEnd"/>
+      <w:r>
+        <w:rPr>
+          <w:rFonts w:cstheme="minorHAnsi"/>
+          <w:b/>
+        </w:rPr>
+        <w:t xml:space="preserve"> </w:t>
       </w:r>
       <w:r>
         <w:rPr>
@@ -2430,7 +2758,25 @@
           <w:i/>
           <w:sz w:val="18"/>
         </w:rPr>
-        <w:t>Note: Run npm install if necessary</w:t>
+        <w:t xml:space="preserve">Note: Run </w:t>
+      </w:r>
+      <w:proofErr w:type="spellStart"/>
+      <w:r>
+        <w:rPr>
+          <w:rFonts w:cstheme="minorHAnsi"/>
+          <w:i/>
+          <w:sz w:val="18"/>
+        </w:rPr>
+        <w:t>npm</w:t>
+      </w:r>
+      <w:proofErr w:type="spellEnd"/>
+      <w:r>
+        <w:rPr>
+          <w:rFonts w:cstheme="minorHAnsi"/>
+          <w:i/>
+          <w:sz w:val="18"/>
+        </w:rPr>
+        <w:t xml:space="preserve"> install if necessary</w:t>
       </w:r>
     </w:p>
     <w:p>
@@ -2463,6 +2809,7 @@
         </w:rPr>
         <w:t xml:space="preserve">expand the </w:t>
       </w:r>
+      <w:proofErr w:type="spellStart"/>
       <w:r>
         <w:rPr>
           <w:rFonts w:cstheme="minorHAnsi"/>
@@ -2470,6 +2817,7 @@
         </w:rPr>
         <w:t>src</w:t>
       </w:r>
+      <w:proofErr w:type="spellEnd"/>
       <w:r>
         <w:rPr>
           <w:rFonts w:cstheme="minorHAnsi"/>
@@ -2595,19 +2943,55 @@
         <w:rPr>
           <w:b/>
         </w:rPr>
-        <w:t>&lt;ul</w:t>
-      </w:r>
-      <w:r>
-        <w:rPr>
-          <w:b/>
-        </w:rPr>
-        <w:t xml:space="preserve"> class=”list-group-item”</w:t>
-      </w:r>
-      <w:r>
-        <w:rPr>
-          <w:b/>
-        </w:rPr>
-        <w:t>&gt;&lt;/ul&gt;</w:t>
+        <w:t>&lt;</w:t>
+      </w:r>
+      <w:proofErr w:type="spellStart"/>
+      <w:r>
+        <w:rPr>
+          <w:b/>
+        </w:rPr>
+        <w:t>ul</w:t>
+      </w:r>
+      <w:proofErr w:type="spellEnd"/>
+      <w:r>
+        <w:rPr>
+          <w:b/>
+        </w:rPr>
+        <w:t xml:space="preserve"> class</w:t>
+      </w:r>
+      <w:proofErr w:type="gramStart"/>
+      <w:r>
+        <w:rPr>
+          <w:b/>
+        </w:rPr>
+        <w:t>=”list</w:t>
+      </w:r>
+      <w:proofErr w:type="gramEnd"/>
+      <w:r>
+        <w:rPr>
+          <w:b/>
+        </w:rPr>
+        <w:t>-group-item”</w:t>
+      </w:r>
+      <w:r>
+        <w:rPr>
+          <w:b/>
+        </w:rPr>
+        <w:t>&gt;&lt;/</w:t>
+      </w:r>
+      <w:proofErr w:type="spellStart"/>
+      <w:r>
+        <w:rPr>
+          <w:b/>
+        </w:rPr>
+        <w:t>ul</w:t>
+      </w:r>
+      <w:proofErr w:type="spellEnd"/>
+      <w:r>
+        <w:rPr>
+          <w:b/>
+        </w:rPr>
+        <w:t>&gt;</w:t>
       </w:r>
     </w:p>
     <w:p>
@@ -2625,12 +3009,14 @@
       <w:r>
         <w:t xml:space="preserve">Inside the </w:t>
       </w:r>
+      <w:proofErr w:type="spellStart"/>
       <w:r>
         <w:rPr>
           <w:b/>
         </w:rPr>
         <w:t>ul</w:t>
       </w:r>
+      <w:proofErr w:type="spellEnd"/>
       <w:r>
         <w:t xml:space="preserve"> element</w:t>
       </w:r>
@@ -2657,13 +3043,27 @@
         <w:rPr>
           <w:b/>
         </w:rPr>
-        <w:t xml:space="preserve"> class=”</w:t>
-      </w:r>
-      <w:r>
-        <w:rPr>
-          <w:b/>
-        </w:rPr>
-        <w:t>list-group-item”</w:t>
+        <w:t xml:space="preserve"> class</w:t>
+      </w:r>
+      <w:proofErr w:type="gramStart"/>
+      <w:r>
+        <w:rPr>
+          <w:b/>
+        </w:rPr>
+        <w:t>=”</w:t>
+      </w:r>
+      <w:r>
+        <w:rPr>
+          <w:b/>
+        </w:rPr>
+        <w:t>list</w:t>
+      </w:r>
+      <w:proofErr w:type="gramEnd"/>
+      <w:r>
+        <w:rPr>
+          <w:b/>
+        </w:rPr>
+        <w:t>-group-item”</w:t>
       </w:r>
       <w:r>
         <w:rPr>
@@ -2722,13 +3122,28 @@
         </w:rPr>
         <w:lastRenderedPageBreak/>
         <w:tab/>
-        <w:t>&lt;em</w:t>
-      </w:r>
-      <w:r>
-        <w:rPr>
-          <w:b/>
-        </w:rPr>
-        <w:t xml:space="preserve"> class=”</w:t>
+        <w:t>&lt;</w:t>
+      </w:r>
+      <w:proofErr w:type="spellStart"/>
+      <w:r>
+        <w:rPr>
+          <w:b/>
+        </w:rPr>
+        <w:t>em</w:t>
+      </w:r>
+      <w:proofErr w:type="spellEnd"/>
+      <w:r>
+        <w:rPr>
+          <w:b/>
+        </w:rPr>
+        <w:t xml:space="preserve"> class</w:t>
+      </w:r>
+      <w:proofErr w:type="gramStart"/>
+      <w:r>
+        <w:rPr>
+          <w:b/>
+        </w:rPr>
+        <w:t>=”</w:t>
       </w:r>
       <w:r>
         <w:rPr>
@@ -2736,6 +3151,7 @@
         </w:rPr>
         <w:t>float</w:t>
       </w:r>
+      <w:proofErr w:type="gramEnd"/>
       <w:r>
         <w:rPr>
           <w:b/>
@@ -2770,7 +3186,21 @@
         <w:rPr>
           <w:b/>
         </w:rPr>
-        <w:t>&lt;/em&gt;</w:t>
+        <w:t>&lt;/</w:t>
+      </w:r>
+      <w:proofErr w:type="spellStart"/>
+      <w:r>
+        <w:rPr>
+          <w:b/>
+        </w:rPr>
+        <w:t>em</w:t>
+      </w:r>
+      <w:proofErr w:type="spellEnd"/>
+      <w:r>
+        <w:rPr>
+          <w:b/>
+        </w:rPr>
+        <w:t>&gt;</w:t>
       </w:r>
     </w:p>
     <w:p>
@@ -2846,7 +3276,21 @@
         <w:rPr>
           <w:b/>
         </w:rPr>
-        <w:t>&lt;li class=”list-group-item”&gt;</w:t>
+        <w:t>&lt;li class</w:t>
+      </w:r>
+      <w:proofErr w:type="gramStart"/>
+      <w:r>
+        <w:rPr>
+          <w:b/>
+        </w:rPr>
+        <w:t>=”list</w:t>
+      </w:r>
+      <w:proofErr w:type="gramEnd"/>
+      <w:r>
+        <w:rPr>
+          <w:b/>
+        </w:rPr>
+        <w:t>-group-item”&gt;</w:t>
       </w:r>
     </w:p>
     <w:p>
@@ -2863,7 +3307,21 @@
           <w:b/>
         </w:rPr>
         <w:tab/>
-        <w:t>&lt;h3&gt;{{</w:t>
+        <w:t>&lt;h3</w:t>
+      </w:r>
+      <w:proofErr w:type="gramStart"/>
+      <w:r>
+        <w:rPr>
+          <w:b/>
+        </w:rPr>
+        <w:t>&gt;{</w:t>
+      </w:r>
+      <w:proofErr w:type="gramEnd"/>
+      <w:r>
+        <w:rPr>
+          <w:b/>
+        </w:rPr>
+        <w:t>{</w:t>
       </w:r>
       <w:r>
         <w:rPr>
@@ -2910,7 +3368,28 @@
           <w:b/>
         </w:rPr>
         <w:tab/>
-        <w:t>&lt;em class=”</w:t>
+        <w:t>&lt;</w:t>
+      </w:r>
+      <w:proofErr w:type="spellStart"/>
+      <w:r>
+        <w:rPr>
+          <w:b/>
+        </w:rPr>
+        <w:t>em</w:t>
+      </w:r>
+      <w:proofErr w:type="spellEnd"/>
+      <w:r>
+        <w:rPr>
+          <w:b/>
+        </w:rPr>
+        <w:t xml:space="preserve"> class</w:t>
+      </w:r>
+      <w:proofErr w:type="gramStart"/>
+      <w:r>
+        <w:rPr>
+          <w:b/>
+        </w:rPr>
+        <w:t>=”</w:t>
       </w:r>
       <w:r>
         <w:rPr>
@@ -2918,6 +3397,7 @@
         </w:rPr>
         <w:t>float</w:t>
       </w:r>
+      <w:proofErr w:type="gramEnd"/>
       <w:r>
         <w:rPr>
           <w:b/>
@@ -2952,7 +3432,21 @@
         <w:rPr>
           <w:b/>
         </w:rPr>
-        <w:t>].price}}&lt;/em&gt;</w:t>
+        <w:t>].price}}&lt;/</w:t>
+      </w:r>
+      <w:proofErr w:type="spellStart"/>
+      <w:r>
+        <w:rPr>
+          <w:b/>
+        </w:rPr>
+        <w:t>em</w:t>
+      </w:r>
+      <w:proofErr w:type="spellEnd"/>
+      <w:r>
+        <w:rPr>
+          <w:b/>
+        </w:rPr>
+        <w:t>&gt;</w:t>
       </w:r>
     </w:p>
     <w:p>
@@ -3028,7 +3522,21 @@
         <w:rPr>
           <w:b/>
         </w:rPr>
-        <w:t>&lt;li class=”list-group-item”&gt;</w:t>
+        <w:t>&lt;li class</w:t>
+      </w:r>
+      <w:proofErr w:type="gramStart"/>
+      <w:r>
+        <w:rPr>
+          <w:b/>
+        </w:rPr>
+        <w:t>=”list</w:t>
+      </w:r>
+      <w:proofErr w:type="gramEnd"/>
+      <w:r>
+        <w:rPr>
+          <w:b/>
+        </w:rPr>
+        <w:t>-group-item”&gt;</w:t>
       </w:r>
     </w:p>
     <w:p>
@@ -3045,7 +3553,21 @@
           <w:b/>
         </w:rPr>
         <w:tab/>
-        <w:t>&lt;h3&gt;{{</w:t>
+        <w:t>&lt;h3</w:t>
+      </w:r>
+      <w:proofErr w:type="gramStart"/>
+      <w:r>
+        <w:rPr>
+          <w:b/>
+        </w:rPr>
+        <w:t>&gt;{</w:t>
+      </w:r>
+      <w:proofErr w:type="gramEnd"/>
+      <w:r>
+        <w:rPr>
+          <w:b/>
+        </w:rPr>
+        <w:t>{</w:t>
       </w:r>
       <w:r>
         <w:rPr>
@@ -3080,7 +3602,28 @@
           <w:b/>
         </w:rPr>
         <w:tab/>
-        <w:t>&lt;em class=”</w:t>
+        <w:t>&lt;</w:t>
+      </w:r>
+      <w:proofErr w:type="spellStart"/>
+      <w:r>
+        <w:rPr>
+          <w:b/>
+        </w:rPr>
+        <w:t>em</w:t>
+      </w:r>
+      <w:proofErr w:type="spellEnd"/>
+      <w:r>
+        <w:rPr>
+          <w:b/>
+        </w:rPr>
+        <w:t xml:space="preserve"> class</w:t>
+      </w:r>
+      <w:proofErr w:type="gramStart"/>
+      <w:r>
+        <w:rPr>
+          <w:b/>
+        </w:rPr>
+        <w:t>=”</w:t>
       </w:r>
       <w:r>
         <w:rPr>
@@ -3088,6 +3631,7 @@
         </w:rPr>
         <w:t>float</w:t>
       </w:r>
+      <w:proofErr w:type="gramEnd"/>
       <w:r>
         <w:rPr>
           <w:b/>
@@ -3110,7 +3654,21 @@
         <w:rPr>
           <w:b/>
         </w:rPr>
-        <w:t>[2].price}}&lt;/em&gt;</w:t>
+        <w:t>[2].price}}&lt;/</w:t>
+      </w:r>
+      <w:proofErr w:type="spellStart"/>
+      <w:r>
+        <w:rPr>
+          <w:b/>
+        </w:rPr>
+        <w:t>em</w:t>
+      </w:r>
+      <w:proofErr w:type="spellEnd"/>
+      <w:r>
+        <w:rPr>
+          <w:b/>
+        </w:rPr>
+        <w:t>&gt;</w:t>
       </w:r>
     </w:p>
     <w:p>
@@ -3186,13 +3744,27 @@
         <w:rPr>
           <w:b/>
         </w:rPr>
-        <w:t>&lt;li class=”</w:t>
-      </w:r>
-      <w:r>
-        <w:rPr>
-          <w:b/>
-        </w:rPr>
-        <w:t>list-group-item”&gt;</w:t>
+        <w:t>&lt;li class</w:t>
+      </w:r>
+      <w:proofErr w:type="gramStart"/>
+      <w:r>
+        <w:rPr>
+          <w:b/>
+        </w:rPr>
+        <w:t>=”</w:t>
+      </w:r>
+      <w:r>
+        <w:rPr>
+          <w:b/>
+        </w:rPr>
+        <w:t>list</w:t>
+      </w:r>
+      <w:proofErr w:type="gramEnd"/>
+      <w:r>
+        <w:rPr>
+          <w:b/>
+        </w:rPr>
+        <w:t>-group-item”&gt;</w:t>
       </w:r>
     </w:p>
     <w:p>
@@ -3209,7 +3781,21 @@
           <w:b/>
         </w:rPr>
         <w:tab/>
-        <w:t>&lt;h3&gt;{{</w:t>
+        <w:t>&lt;h3</w:t>
+      </w:r>
+      <w:proofErr w:type="gramStart"/>
+      <w:r>
+        <w:rPr>
+          <w:b/>
+        </w:rPr>
+        <w:t>&gt;{</w:t>
+      </w:r>
+      <w:proofErr w:type="gramEnd"/>
+      <w:r>
+        <w:rPr>
+          <w:b/>
+        </w:rPr>
+        <w:t>{</w:t>
       </w:r>
       <w:r>
         <w:rPr>
@@ -3244,7 +3830,28 @@
           <w:b/>
         </w:rPr>
         <w:tab/>
-        <w:t>&lt;em class=”</w:t>
+        <w:t>&lt;</w:t>
+      </w:r>
+      <w:proofErr w:type="spellStart"/>
+      <w:r>
+        <w:rPr>
+          <w:b/>
+        </w:rPr>
+        <w:t>em</w:t>
+      </w:r>
+      <w:proofErr w:type="spellEnd"/>
+      <w:r>
+        <w:rPr>
+          <w:b/>
+        </w:rPr>
+        <w:t xml:space="preserve"> class</w:t>
+      </w:r>
+      <w:proofErr w:type="gramStart"/>
+      <w:r>
+        <w:rPr>
+          <w:b/>
+        </w:rPr>
+        <w:t>=”</w:t>
       </w:r>
       <w:r>
         <w:rPr>
@@ -3252,6 +3859,7 @@
         </w:rPr>
         <w:t>float</w:t>
       </w:r>
+      <w:proofErr w:type="gramEnd"/>
       <w:r>
         <w:rPr>
           <w:b/>
@@ -3274,7 +3882,21 @@
         <w:rPr>
           <w:b/>
         </w:rPr>
-        <w:t>[3].price}}&lt;/em&gt;</w:t>
+        <w:t>[3].price}}&lt;/</w:t>
+      </w:r>
+      <w:proofErr w:type="spellStart"/>
+      <w:r>
+        <w:rPr>
+          <w:b/>
+        </w:rPr>
+        <w:t>em</w:t>
+      </w:r>
+      <w:proofErr w:type="spellEnd"/>
+      <w:r>
+        <w:rPr>
+          <w:b/>
+        </w:rPr>
+        <w:t>&gt;</w:t>
       </w:r>
     </w:p>
     <w:p>
@@ -3496,8 +4118,17 @@
           <w:rFonts w:cstheme="minorHAnsi"/>
           <w:b/>
         </w:rPr>
-        <w:t>Starter\Exercise2\LaptopWebApplication</w:t>
-      </w:r>
+        <w:t>Starter\Exercise2\</w:t>
+      </w:r>
+      <w:proofErr w:type="spellStart"/>
+      <w:r>
+        <w:rPr>
+          <w:rFonts w:cstheme="minorHAnsi"/>
+          <w:b/>
+        </w:rPr>
+        <w:t>LaptopWebApplication</w:t>
+      </w:r>
+      <w:proofErr w:type="spellEnd"/>
       <w:r>
         <w:rPr>
           <w:rFonts w:cstheme="minorHAnsi"/>
@@ -3560,8 +4191,6 @@
         </w:rPr>
         <w:t>.1</w:t>
       </w:r>
-      <w:bookmarkStart w:id="0" w:name="_GoBack"/>
-      <w:bookmarkEnd w:id="0"/>
       <w:r>
         <w:rPr>
           <w:b/>
@@ -3573,8 +4202,17 @@
           <w:rFonts w:cstheme="minorHAnsi"/>
           <w:b/>
         </w:rPr>
-        <w:t>Starter\Exercise2\LaptopWebApplication</w:t>
-      </w:r>
+        <w:t>Starter\Exercise2\</w:t>
+      </w:r>
+      <w:proofErr w:type="spellStart"/>
+      <w:r>
+        <w:rPr>
+          <w:rFonts w:cstheme="minorHAnsi"/>
+          <w:b/>
+        </w:rPr>
+        <w:t>LaptopWebApplication</w:t>
+      </w:r>
+      <w:proofErr w:type="spellEnd"/>
     </w:p>
     <w:p>
       <w:pPr>
@@ -3600,11 +4238,19 @@
         </w:rPr>
         <w:t xml:space="preserve">Node.JS command prompt </w:t>
       </w:r>
-      <w:r>
-        <w:rPr>
-          <w:rFonts w:cstheme="minorHAnsi"/>
-        </w:rPr>
-        <w:t xml:space="preserve">build the project by </w:t>
+      <w:proofErr w:type="gramStart"/>
+      <w:r>
+        <w:rPr>
+          <w:rFonts w:cstheme="minorHAnsi"/>
+        </w:rPr>
+        <w:t>build</w:t>
+      </w:r>
+      <w:proofErr w:type="gramEnd"/>
+      <w:r>
+        <w:rPr>
+          <w:rFonts w:cstheme="minorHAnsi"/>
+        </w:rPr>
+        <w:t xml:space="preserve"> the project by </w:t>
       </w:r>
       <w:r>
         <w:rPr>
@@ -3670,7 +4316,21 @@
         <w:rPr>
           <w:rFonts w:cstheme="minorHAnsi"/>
         </w:rPr>
-        <w:t>then browse the following url.</w:t>
+        <w:t xml:space="preserve">then browse the following </w:t>
+      </w:r>
+      <w:proofErr w:type="spellStart"/>
+      <w:r>
+        <w:rPr>
+          <w:rFonts w:cstheme="minorHAnsi"/>
+        </w:rPr>
+        <w:t>url</w:t>
+      </w:r>
+      <w:proofErr w:type="spellEnd"/>
+      <w:r>
+        <w:rPr>
+          <w:rFonts w:cstheme="minorHAnsi"/>
+        </w:rPr>
+        <w:t>.</w:t>
       </w:r>
     </w:p>
     <w:p>
@@ -3823,11 +4483,19 @@
       <w:r>
         <w:t xml:space="preserve">under </w:t>
       </w:r>
-      <w:r>
-        <w:rPr>
-          <w:b/>
-        </w:rPr>
-        <w:t>src/app</w:t>
+      <w:proofErr w:type="spellStart"/>
+      <w:r>
+        <w:rPr>
+          <w:b/>
+        </w:rPr>
+        <w:t>src</w:t>
+      </w:r>
+      <w:proofErr w:type="spellEnd"/>
+      <w:r>
+        <w:rPr>
+          <w:b/>
+        </w:rPr>
+        <w:t>/app</w:t>
       </w:r>
       <w:r>
         <w:rPr>
@@ -3965,7 +4633,23 @@
           <w:rFonts w:cstheme="minorHAnsi"/>
           <w:b/>
         </w:rPr>
-        <w:t xml:space="preserve"> class=”list-group</w:t>
+        <w:t xml:space="preserve"> class</w:t>
+      </w:r>
+      <w:proofErr w:type="gramStart"/>
+      <w:r>
+        <w:rPr>
+          <w:rFonts w:cstheme="minorHAnsi"/>
+          <w:b/>
+        </w:rPr>
+        <w:t>=”list</w:t>
+      </w:r>
+      <w:proofErr w:type="gramEnd"/>
+      <w:r>
+        <w:rPr>
+          <w:rFonts w:cstheme="minorHAnsi"/>
+          <w:b/>
+        </w:rPr>
+        <w:t>-group</w:t>
       </w:r>
       <w:r>
         <w:rPr>
@@ -4030,7 +4714,23 @@
           <w:rFonts w:cstheme="minorHAnsi"/>
           <w:b/>
         </w:rPr>
-        <w:t xml:space="preserve"> class=”list-group-item”</w:t>
+        <w:t xml:space="preserve"> class</w:t>
+      </w:r>
+      <w:proofErr w:type="gramStart"/>
+      <w:r>
+        <w:rPr>
+          <w:rFonts w:cstheme="minorHAnsi"/>
+          <w:b/>
+        </w:rPr>
+        <w:t>=”list</w:t>
+      </w:r>
+      <w:proofErr w:type="gramEnd"/>
+      <w:r>
+        <w:rPr>
+          <w:rFonts w:cstheme="minorHAnsi"/>
+          <w:b/>
+        </w:rPr>
+        <w:t>-group-item”</w:t>
       </w:r>
       <w:r>
         <w:rPr>
@@ -4044,7 +4744,23 @@
           <w:rFonts w:cstheme="minorHAnsi"/>
           <w:b/>
         </w:rPr>
-        <w:t>*ngFor=”</w:t>
+        <w:t>*</w:t>
+      </w:r>
+      <w:proofErr w:type="spellStart"/>
+      <w:r>
+        <w:rPr>
+          <w:rFonts w:cstheme="minorHAnsi"/>
+          <w:b/>
+        </w:rPr>
+        <w:t>ngFor</w:t>
+      </w:r>
+      <w:proofErr w:type="spellEnd"/>
+      <w:r>
+        <w:rPr>
+          <w:rFonts w:cstheme="minorHAnsi"/>
+          <w:b/>
+        </w:rPr>
+        <w:t>=”</w:t>
       </w:r>
       <w:r>
         <w:rPr>
@@ -4081,6 +4797,22 @@
         </w:rPr>
         <w:t>laptops</w:t>
       </w:r>
+      <w:r>
+        <w:rPr>
+          <w:rFonts w:cstheme="minorHAnsi"/>
+          <w:b/>
+        </w:rPr>
+        <w:t>;</w:t>
+      </w:r>
+      <w:r>
+        <w:rPr>
+          <w:rFonts w:cstheme="minorHAnsi"/>
+          <w:b/>
+        </w:rPr>
+        <w:t xml:space="preserve"> let i=index"</w:t>
+      </w:r>
+      <w:bookmarkStart w:id="0" w:name="_GoBack"/>
+      <w:bookmarkEnd w:id="0"/>
       <w:r>
         <w:rPr>
           <w:rFonts w:cstheme="minorHAnsi"/>
@@ -4181,7 +4913,28 @@
           <w:b/>
         </w:rPr>
         <w:tab/>
-        <w:t>&lt;em class=”</w:t>
+        <w:t>&lt;</w:t>
+      </w:r>
+      <w:proofErr w:type="spellStart"/>
+      <w:r>
+        <w:rPr>
+          <w:b/>
+        </w:rPr>
+        <w:t>em</w:t>
+      </w:r>
+      <w:proofErr w:type="spellEnd"/>
+      <w:r>
+        <w:rPr>
+          <w:b/>
+        </w:rPr>
+        <w:t xml:space="preserve"> class</w:t>
+      </w:r>
+      <w:proofErr w:type="gramStart"/>
+      <w:r>
+        <w:rPr>
+          <w:b/>
+        </w:rPr>
+        <w:t>=”</w:t>
       </w:r>
       <w:r>
         <w:rPr>
@@ -4189,6 +4942,7 @@
         </w:rPr>
         <w:t>float</w:t>
       </w:r>
+      <w:proofErr w:type="gramEnd"/>
       <w:r>
         <w:rPr>
           <w:b/>
@@ -4217,7 +4971,21 @@
         <w:rPr>
           <w:b/>
         </w:rPr>
-        <w:t>].price}}&lt;/em&gt;</w:t>
+        <w:t>].price}}&lt;/</w:t>
+      </w:r>
+      <w:proofErr w:type="spellStart"/>
+      <w:r>
+        <w:rPr>
+          <w:b/>
+        </w:rPr>
+        <w:t>em</w:t>
+      </w:r>
+      <w:proofErr w:type="spellEnd"/>
+      <w:r>
+        <w:rPr>
+          <w:b/>
+        </w:rPr>
+        <w:t>&gt;</w:t>
       </w:r>
     </w:p>
     <w:p>
@@ -4297,7 +5065,28 @@
           <w:b/>
         </w:rPr>
         <w:tab/>
-        <w:t>&lt;em class=”</w:t>
+        <w:t>&lt;</w:t>
+      </w:r>
+      <w:proofErr w:type="spellStart"/>
+      <w:r>
+        <w:rPr>
+          <w:b/>
+        </w:rPr>
+        <w:t>em</w:t>
+      </w:r>
+      <w:proofErr w:type="spellEnd"/>
+      <w:r>
+        <w:rPr>
+          <w:b/>
+        </w:rPr>
+        <w:t xml:space="preserve"> class</w:t>
+      </w:r>
+      <w:proofErr w:type="gramStart"/>
+      <w:r>
+        <w:rPr>
+          <w:b/>
+        </w:rPr>
+        <w:t>=”</w:t>
       </w:r>
       <w:r>
         <w:rPr>
@@ -4305,12 +5094,14 @@
         </w:rPr>
         <w:t>float</w:t>
       </w:r>
+      <w:proofErr w:type="gramEnd"/>
       <w:r>
         <w:rPr>
           <w:b/>
         </w:rPr>
         <w:t>-right”&gt;{{</w:t>
       </w:r>
+      <w:proofErr w:type="spellStart"/>
       <w:r>
         <w:rPr>
           <w:b/>
@@ -4321,7 +5112,28 @@
         <w:rPr>
           <w:b/>
         </w:rPr>
-        <w:t>.price}}&lt;/em&gt;</w:t>
+        <w:t>.price</w:t>
+      </w:r>
+      <w:proofErr w:type="spellEnd"/>
+      <w:r>
+        <w:rPr>
+          <w:b/>
+        </w:rPr>
+        <w:t>}}&lt;/</w:t>
+      </w:r>
+      <w:proofErr w:type="spellStart"/>
+      <w:r>
+        <w:rPr>
+          <w:b/>
+        </w:rPr>
+        <w:t>em</w:t>
+      </w:r>
+      <w:proofErr w:type="spellEnd"/>
+      <w:r>
+        <w:rPr>
+          <w:b/>
+        </w:rPr>
+        <w:t>&gt;</w:t>
       </w:r>
     </w:p>
     <w:p>
@@ -4368,7 +5180,21 @@
         <w:rPr>
           <w:rFonts w:cstheme="minorHAnsi"/>
         </w:rPr>
-        <w:t>then browse the following url.</w:t>
+        <w:t xml:space="preserve">then browse the following </w:t>
+      </w:r>
+      <w:proofErr w:type="spellStart"/>
+      <w:r>
+        <w:rPr>
+          <w:rFonts w:cstheme="minorHAnsi"/>
+        </w:rPr>
+        <w:t>url</w:t>
+      </w:r>
+      <w:proofErr w:type="spellEnd"/>
+      <w:r>
+        <w:rPr>
+          <w:rFonts w:cstheme="minorHAnsi"/>
+        </w:rPr>
+        <w:t>.</w:t>
       </w:r>
     </w:p>
     <w:p>
@@ -4584,7 +5410,7 @@
             </wp:anchor>
           </w:drawing>
         </mc:Choice>
-        <mc:Fallback xmlns:cx1="http://schemas.microsoft.com/office/drawing/2015/9/8/chartex" xmlns:cx2="http://schemas.microsoft.com/office/drawing/2015/10/21/chartex" xmlns:cx3="http://schemas.microsoft.com/office/drawing/2016/5/9/chartex" xmlns:cx4="http://schemas.microsoft.com/office/drawing/2016/5/10/chartex" xmlns:cx5="http://schemas.microsoft.com/office/drawing/2016/5/11/chartex" xmlns:cx6="http://schemas.microsoft.com/office/drawing/2016/5/12/chartex" xmlns:cx7="http://schemas.microsoft.com/office/drawing/2016/5/13/chartex" xmlns:cx8="http://schemas.microsoft.com/office/drawing/2016/5/14/chartex" xmlns:aink="http://schemas.microsoft.com/office/drawing/2016/ink" xmlns:am3d="http://schemas.microsoft.com/office/drawing/2017/model3d" xmlns:w16cid="http://schemas.microsoft.com/office/word/2016/wordml/cid">
+        <mc:Fallback xmlns:w16cid="http://schemas.microsoft.com/office/word/2016/wordml/cid" xmlns:am3d="http://schemas.microsoft.com/office/drawing/2017/model3d" xmlns:aink="http://schemas.microsoft.com/office/drawing/2016/ink" xmlns:cx8="http://schemas.microsoft.com/office/drawing/2016/5/14/chartex" xmlns:cx7="http://schemas.microsoft.com/office/drawing/2016/5/13/chartex" xmlns:cx6="http://schemas.microsoft.com/office/drawing/2016/5/12/chartex" xmlns:cx5="http://schemas.microsoft.com/office/drawing/2016/5/11/chartex" xmlns:cx4="http://schemas.microsoft.com/office/drawing/2016/5/10/chartex" xmlns:cx3="http://schemas.microsoft.com/office/drawing/2016/5/9/chartex" xmlns:cx2="http://schemas.microsoft.com/office/drawing/2015/10/21/chartex" xmlns:cx1="http://schemas.microsoft.com/office/drawing/2015/9/8/chartex">
           <w:pict>
             <v:group w14:anchorId="2FFECB90" id="Group 6" o:spid="_x0000_s1026" style="position:absolute;margin-left:413.55pt;margin-top:-6.45pt;width:113pt;height:36.8pt;z-index:251661312;mso-position-horizontal-relative:margin;mso-width-relative:margin;mso-height-relative:margin" coordsize="18708,6273" o:gfxdata="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">
               <v:shapetype id="_x0000_t75" coordsize="21600,21600" o:spt="75" o:preferrelative="t" path="m@4@5l@4@11@9@11@9@5xe" filled="f" stroked="f">
@@ -5001,7 +5827,7 @@
                                 <w:sz w:val="24"/>
                                 <w:szCs w:val="24"/>
                               </w:rPr>
-                              <w:t>3</w:t>
+                              <w:t>4</w:t>
                             </w:r>
                             <w:r>
                               <w:rPr>
@@ -5100,7 +5926,7 @@
                           <w:sz w:val="24"/>
                           <w:szCs w:val="24"/>
                         </w:rPr>
-                        <w:t>3</w:t>
+                        <w:t>4</w:t>
                       </w:r>
                       <w:r>
                         <w:rPr>

</xml_diff>